<commit_message>
Finished Project 5, added Project6
</commit_message>
<xml_diff>
--- a/Project5/Project5Report.docx
+++ b/Project5/Project5Report.docx
@@ -194,39 +194,231 @@
           <w:rFonts w:eastAsia="Times New Roman" w:cstheme="minorHAnsi"/>
           <w:b/>
           <w:bCs/>
-          <w:color w:val="2D3B45"/>
-          <w:sz w:val="24"/>
-          <w:szCs w:val="24"/>
-        </w:rPr>
-      </w:pPr>
-      <w:r>
-        <w:rPr>
-          <w:rFonts w:eastAsia="Times New Roman" w:cstheme="minorHAnsi"/>
+          <w:strike/>
+          <w:color w:val="2D3B45"/>
+          <w:sz w:val="24"/>
+          <w:szCs w:val="24"/>
+        </w:rPr>
+      </w:pPr>
+      <w:r>
+        <w:rPr>
+          <w:rFonts w:eastAsia="Times New Roman" w:cstheme="minorHAnsi"/>
+          <w:strike/>
           <w:color w:val="2D3B45"/>
           <w:sz w:val="24"/>
           <w:szCs w:val="24"/>
         </w:rPr>
         <w:t xml:space="preserve">Texture distorts slightly when the plane is </w:t>
       </w:r>
-      <w:proofErr w:type="gramStart"/>
-      <w:r>
-        <w:rPr>
-          <w:rFonts w:eastAsia="Times New Roman" w:cstheme="minorHAnsi"/>
-          <w:color w:val="2D3B45"/>
-          <w:sz w:val="24"/>
-          <w:szCs w:val="24"/>
-        </w:rPr>
-        <w:t>vertical(</w:t>
-      </w:r>
-      <w:proofErr w:type="gramEnd"/>
-      <w:r>
-        <w:rPr>
-          <w:rFonts w:eastAsia="Times New Roman" w:cstheme="minorHAnsi"/>
-          <w:color w:val="2D3B45"/>
-          <w:sz w:val="24"/>
-          <w:szCs w:val="24"/>
-        </w:rPr>
-        <w:t>don’t know if this is intentional) the texture also seems more pixilated than it should be.</w:t>
+      <w:r>
+        <w:rPr>
+          <w:rFonts w:eastAsia="Times New Roman" w:cstheme="minorHAnsi"/>
+          <w:strike/>
+          <w:color w:val="2D3B45"/>
+          <w:sz w:val="24"/>
+          <w:szCs w:val="24"/>
+        </w:rPr>
+        <w:t>vertical (</w:t>
+      </w:r>
+      <w:r>
+        <w:rPr>
+          <w:rFonts w:eastAsia="Times New Roman" w:cstheme="minorHAnsi"/>
+          <w:strike/>
+          <w:color w:val="2D3B45"/>
+          <w:sz w:val="24"/>
+          <w:szCs w:val="24"/>
+        </w:rPr>
+        <w:t>don’t know if this is intentional) the texture also seems more pix</w:t>
+      </w:r>
+      <w:r>
+        <w:rPr>
+          <w:rFonts w:eastAsia="Times New Roman" w:cstheme="minorHAnsi"/>
+          <w:strike/>
+          <w:color w:val="2D3B45"/>
+          <w:sz w:val="24"/>
+          <w:szCs w:val="24"/>
+        </w:rPr>
+        <w:t>e</w:t>
+      </w:r>
+      <w:r>
+        <w:rPr>
+          <w:rFonts w:eastAsia="Times New Roman" w:cstheme="minorHAnsi"/>
+          <w:strike/>
+          <w:color w:val="2D3B45"/>
+          <w:sz w:val="24"/>
+          <w:szCs w:val="24"/>
+        </w:rPr>
+        <w:t>lated than it should be.</w:t>
+      </w:r>
+    </w:p>
+    <w:p>
+      <w:pPr>
+        <w:shd w:val="clear" w:color="auto" w:fill="FFFFFF"/>
+        <w:spacing w:before="100" w:beforeAutospacing="1" w:after="100" w:afterAutospacing="1" w:line="240" w:lineRule="auto"/>
+        <w:ind w:left="735"/>
+        <w:rPr>
+          <w:rFonts w:eastAsia="Times New Roman" w:cstheme="minorHAnsi"/>
+          <w:b/>
+          <w:bCs/>
+          <w:color w:val="2D3B45"/>
+          <w:sz w:val="24"/>
+          <w:szCs w:val="24"/>
+        </w:rPr>
+      </w:pPr>
+      <w:r>
+        <w:rPr>
+          <w:rFonts w:eastAsia="Times New Roman" w:cstheme="minorHAnsi"/>
+          <w:b/>
+          <w:bCs/>
+          <w:color w:val="2D3B45"/>
+          <w:sz w:val="24"/>
+          <w:szCs w:val="24"/>
+        </w:rPr>
+        <w:t xml:space="preserve">     Submission2</w:t>
+      </w:r>
+    </w:p>
+    <w:p>
+      <w:pPr>
+        <w:numPr>
+          <w:ilvl w:val="1"/>
+          <w:numId w:val="1"/>
+        </w:numPr>
+        <w:shd w:val="clear" w:color="auto" w:fill="FFFFFF"/>
+        <w:spacing w:before="100" w:beforeAutospacing="1" w:after="100" w:afterAutospacing="1" w:line="240" w:lineRule="auto"/>
+        <w:rPr>
+          <w:rFonts w:eastAsia="Times New Roman" w:cstheme="minorHAnsi"/>
+          <w:b/>
+          <w:bCs/>
+          <w:color w:val="2D3B45"/>
+          <w:sz w:val="24"/>
+          <w:szCs w:val="24"/>
+        </w:rPr>
+      </w:pPr>
+      <w:r>
+        <w:rPr>
+          <w:rFonts w:eastAsia="Times New Roman" w:cstheme="minorHAnsi"/>
+          <w:color w:val="2D3B45"/>
+          <w:sz w:val="24"/>
+          <w:szCs w:val="24"/>
+        </w:rPr>
+        <w:t>Fixed issue with texture distortion and texture now is not pixelated, was rendering at too small of a resolutio</w:t>
+      </w:r>
+      <w:r>
+        <w:rPr>
+          <w:rFonts w:eastAsia="Times New Roman" w:cstheme="minorHAnsi"/>
+          <w:color w:val="2D3B45"/>
+          <w:sz w:val="24"/>
+          <w:szCs w:val="24"/>
+        </w:rPr>
+        <w:t>n</w:t>
+      </w:r>
+    </w:p>
+    <w:p>
+      <w:pPr>
+        <w:numPr>
+          <w:ilvl w:val="1"/>
+          <w:numId w:val="1"/>
+        </w:numPr>
+        <w:shd w:val="clear" w:color="auto" w:fill="FFFFFF"/>
+        <w:spacing w:before="100" w:beforeAutospacing="1" w:after="100" w:afterAutospacing="1" w:line="240" w:lineRule="auto"/>
+        <w:rPr>
+          <w:rFonts w:eastAsia="Times New Roman" w:cstheme="minorHAnsi"/>
+          <w:b/>
+          <w:bCs/>
+          <w:color w:val="2D3B45"/>
+          <w:sz w:val="24"/>
+          <w:szCs w:val="24"/>
+        </w:rPr>
+      </w:pPr>
+      <w:r>
+        <w:rPr>
+          <w:rFonts w:eastAsia="Times New Roman" w:cstheme="minorHAnsi"/>
+          <w:color w:val="2D3B45"/>
+          <w:sz w:val="24"/>
+          <w:szCs w:val="24"/>
+        </w:rPr>
+        <w:t>Plan is now vertical by default</w:t>
+      </w:r>
+    </w:p>
+    <w:p>
+      <w:pPr>
+        <w:numPr>
+          <w:ilvl w:val="1"/>
+          <w:numId w:val="1"/>
+        </w:numPr>
+        <w:shd w:val="clear" w:color="auto" w:fill="FFFFFF"/>
+        <w:spacing w:before="100" w:beforeAutospacing="1" w:after="100" w:afterAutospacing="1" w:line="240" w:lineRule="auto"/>
+        <w:rPr>
+          <w:rFonts w:eastAsia="Times New Roman" w:cstheme="minorHAnsi"/>
+          <w:b/>
+          <w:bCs/>
+          <w:color w:val="2D3B45"/>
+          <w:sz w:val="24"/>
+          <w:szCs w:val="24"/>
+        </w:rPr>
+      </w:pPr>
+      <w:r>
+        <w:rPr>
+          <w:rFonts w:eastAsia="Times New Roman" w:cstheme="minorHAnsi"/>
+          <w:color w:val="2D3B45"/>
+          <w:sz w:val="24"/>
+          <w:szCs w:val="24"/>
+        </w:rPr>
+        <w:t>Cleaned up code. Removed a bunch of lines that were commented out or changed and ended up being pointless but not breaking anything(to my knowledge)</w:t>
+      </w:r>
+    </w:p>
+    <w:p>
+      <w:pPr>
+        <w:numPr>
+          <w:ilvl w:val="1"/>
+          <w:numId w:val="1"/>
+        </w:numPr>
+        <w:shd w:val="clear" w:color="auto" w:fill="FFFFFF"/>
+        <w:spacing w:before="100" w:beforeAutospacing="1" w:after="100" w:afterAutospacing="1" w:line="240" w:lineRule="auto"/>
+        <w:rPr>
+          <w:rFonts w:eastAsia="Times New Roman" w:cstheme="minorHAnsi"/>
+          <w:b/>
+          <w:bCs/>
+          <w:color w:val="2D3B45"/>
+          <w:sz w:val="24"/>
+          <w:szCs w:val="24"/>
+        </w:rPr>
+      </w:pPr>
+      <w:r>
+        <w:rPr>
+          <w:rFonts w:eastAsia="Times New Roman" w:cstheme="minorHAnsi"/>
+          <w:color w:val="2D3B45"/>
+          <w:sz w:val="24"/>
+          <w:szCs w:val="24"/>
+        </w:rPr>
+        <w:t>Made the plane Grey.</w:t>
+      </w:r>
+    </w:p>
+    <w:p>
+      <w:pPr>
+        <w:numPr>
+          <w:ilvl w:val="1"/>
+          <w:numId w:val="1"/>
+        </w:numPr>
+        <w:shd w:val="clear" w:color="auto" w:fill="FFFFFF"/>
+        <w:spacing w:before="100" w:beforeAutospacing="1" w:after="100" w:afterAutospacing="1" w:line="240" w:lineRule="auto"/>
+        <w:rPr>
+          <w:rFonts w:eastAsia="Times New Roman" w:cstheme="minorHAnsi"/>
+          <w:b/>
+          <w:bCs/>
+          <w:color w:val="2D3B45"/>
+          <w:sz w:val="24"/>
+          <w:szCs w:val="24"/>
+        </w:rPr>
+      </w:pPr>
+      <w:r>
+        <w:rPr>
+          <w:rFonts w:eastAsia="Times New Roman" w:cstheme="minorHAnsi"/>
+          <w:color w:val="2D3B45"/>
+          <w:sz w:val="24"/>
+          <w:szCs w:val="24"/>
+        </w:rPr>
+        <w:t>Draw plane with Triangle strip instead of triangles</w:t>
       </w:r>
     </w:p>
     <w:p>
@@ -547,27 +739,7 @@
           <w:sz w:val="24"/>
           <w:szCs w:val="24"/>
         </w:rPr>
-        <w:t>Programmed in Visual studio: used VS internal compiler(</w:t>
-      </w:r>
-      <w:proofErr w:type="spellStart"/>
-      <w:r>
-        <w:rPr>
-          <w:rFonts w:eastAsia="Times New Roman" w:cstheme="minorHAnsi"/>
-          <w:color w:val="2D3B45"/>
-          <w:sz w:val="24"/>
-          <w:szCs w:val="24"/>
-        </w:rPr>
-        <w:t>gl</w:t>
-      </w:r>
-      <w:proofErr w:type="spellEnd"/>
-      <w:r>
-        <w:rPr>
-          <w:rFonts w:eastAsia="Times New Roman" w:cstheme="minorHAnsi"/>
-          <w:color w:val="2D3B45"/>
-          <w:sz w:val="24"/>
-          <w:szCs w:val="24"/>
-        </w:rPr>
-        <w:t>????)</w:t>
+        <w:t>Programmed in Visual studio: used VS internal compiler(gl????)</w:t>
       </w:r>
     </w:p>
     <w:p>
@@ -665,7 +837,6 @@
           <w:szCs w:val="24"/>
         </w:rPr>
       </w:pPr>
-      <w:proofErr w:type="spellStart"/>
       <w:r>
         <w:rPr>
           <w:rFonts w:eastAsia="Times New Roman" w:cstheme="minorHAnsi"/>
@@ -675,7 +846,6 @@
         </w:rPr>
         <w:t>FreeGlut</w:t>
       </w:r>
-      <w:proofErr w:type="spellEnd"/>
     </w:p>
     <w:p>
       <w:pPr>
@@ -692,7 +862,6 @@
           <w:szCs w:val="24"/>
         </w:rPr>
       </w:pPr>
-      <w:proofErr w:type="spellStart"/>
       <w:r>
         <w:rPr>
           <w:rFonts w:eastAsia="Times New Roman" w:cstheme="minorHAnsi"/>
@@ -702,7 +871,6 @@
         </w:rPr>
         <w:t>Glew</w:t>
       </w:r>
-      <w:proofErr w:type="spellEnd"/>
     </w:p>
     <w:p>
       <w:pPr>
@@ -719,7 +887,6 @@
           <w:szCs w:val="24"/>
         </w:rPr>
       </w:pPr>
-      <w:proofErr w:type="spellStart"/>
       <w:r>
         <w:rPr>
           <w:rFonts w:eastAsia="Times New Roman" w:cstheme="minorHAnsi"/>
@@ -729,7 +896,6 @@
         </w:rPr>
         <w:t>CyCodeBase</w:t>
       </w:r>
-      <w:proofErr w:type="spellEnd"/>
     </w:p>
     <w:p>
       <w:pPr>
@@ -746,7 +912,6 @@
           <w:szCs w:val="24"/>
         </w:rPr>
       </w:pPr>
-      <w:proofErr w:type="spellStart"/>
       <w:r>
         <w:rPr>
           <w:rFonts w:eastAsia="Times New Roman" w:cstheme="minorHAnsi"/>
@@ -756,7 +921,6 @@
         </w:rPr>
         <w:t>LodePNG</w:t>
       </w:r>
-      <w:proofErr w:type="spellEnd"/>
     </w:p>
     <w:p>
       <w:pPr>
@@ -777,6 +941,7 @@
           <w:sz w:val="24"/>
           <w:szCs w:val="24"/>
         </w:rPr>
+        <w:lastRenderedPageBreak/>
         <w:t>In addition, FreeGlut.dll and Glew.dll were required to be put in System 32. Libraries were put in folders next to the project along with the associated headers.</w:t>
       </w:r>
       <w:r>
@@ -786,27 +951,7 @@
           <w:sz w:val="24"/>
           <w:szCs w:val="24"/>
         </w:rPr>
-        <w:t xml:space="preserve"> Both </w:t>
-      </w:r>
-      <w:proofErr w:type="spellStart"/>
-      <w:r>
-        <w:rPr>
-          <w:rFonts w:eastAsia="Times New Roman" w:cstheme="minorHAnsi"/>
-          <w:color w:val="2D3B45"/>
-          <w:sz w:val="24"/>
-          <w:szCs w:val="24"/>
-        </w:rPr>
-        <w:t>LodePNG.h</w:t>
-      </w:r>
-      <w:proofErr w:type="spellEnd"/>
-      <w:r>
-        <w:rPr>
-          <w:rFonts w:eastAsia="Times New Roman" w:cstheme="minorHAnsi"/>
-          <w:color w:val="2D3B45"/>
-          <w:sz w:val="24"/>
-          <w:szCs w:val="24"/>
-        </w:rPr>
-        <w:t xml:space="preserve"> and LodePNG.cpp need to be included in the headers as well.</w:t>
+        <w:t xml:space="preserve"> Both LodePNG.h and LodePNG.cpp need to be included in the headers as well.</w:t>
       </w:r>
       <w:r>
         <w:rPr>
@@ -825,19 +970,8 @@
           <w:szCs w:val="24"/>
         </w:rPr>
         <w:br/>
-        <w:t xml:space="preserve">A header file with the functions in the program is also included. </w:t>
-      </w:r>
-      <w:proofErr w:type="spellStart"/>
-      <w:r>
-        <w:rPr>
-          <w:rFonts w:eastAsia="Times New Roman" w:cstheme="minorHAnsi"/>
-          <w:color w:val="2D3B45"/>
-          <w:sz w:val="24"/>
-          <w:szCs w:val="24"/>
-        </w:rPr>
-        <w:t>Main.h</w:t>
-      </w:r>
-      <w:proofErr w:type="spellEnd"/>
+        <w:t>A header file with the functions in the program is also included. Main.h</w:t>
+      </w:r>
       <w:r>
         <w:rPr>
           <w:rFonts w:eastAsia="Times New Roman" w:cstheme="minorHAnsi"/>
@@ -888,27 +1022,7 @@
           <w:sz w:val="19"/>
           <w:szCs w:val="19"/>
         </w:rPr>
-        <w:t>&lt;</w:t>
-      </w:r>
-      <w:proofErr w:type="spellStart"/>
-      <w:r>
-        <w:rPr>
-          <w:rFonts w:ascii="Cascadia Mono" w:hAnsi="Cascadia Mono" w:cs="Cascadia Mono"/>
-          <w:color w:val="A31515"/>
-          <w:sz w:val="19"/>
-          <w:szCs w:val="19"/>
-        </w:rPr>
-        <w:t>string.h</w:t>
-      </w:r>
-      <w:proofErr w:type="spellEnd"/>
-      <w:r>
-        <w:rPr>
-          <w:rFonts w:ascii="Cascadia Mono" w:hAnsi="Cascadia Mono" w:cs="Cascadia Mono"/>
-          <w:color w:val="A31515"/>
-          <w:sz w:val="19"/>
-          <w:szCs w:val="19"/>
-        </w:rPr>
-        <w:t>&gt;</w:t>
+        <w:t>&lt;string.h&gt;</w:t>
       </w:r>
     </w:p>
     <w:p>
@@ -932,19 +1046,8 @@
           <w:sz w:val="19"/>
           <w:szCs w:val="19"/>
         </w:rPr>
-        <w:t>#</w:t>
-      </w:r>
-      <w:proofErr w:type="gramStart"/>
-      <w:r>
-        <w:rPr>
-          <w:rFonts w:ascii="Cascadia Mono" w:hAnsi="Cascadia Mono" w:cs="Cascadia Mono"/>
-          <w:color w:val="808080"/>
-          <w:sz w:val="19"/>
-          <w:szCs w:val="19"/>
-        </w:rPr>
-        <w:t>define</w:t>
-      </w:r>
-      <w:proofErr w:type="gramEnd"/>
+        <w:t>#define</w:t>
+      </w:r>
       <w:r>
         <w:rPr>
           <w:rFonts w:ascii="Cascadia Mono" w:hAnsi="Cascadia Mono" w:cs="Cascadia Mono"/>
@@ -1003,27 +1106,7 @@
           <w:sz w:val="19"/>
           <w:szCs w:val="19"/>
         </w:rPr>
-        <w:t>&lt;</w:t>
-      </w:r>
-      <w:proofErr w:type="spellStart"/>
-      <w:r>
-        <w:rPr>
-          <w:rFonts w:ascii="Cascadia Mono" w:hAnsi="Cascadia Mono" w:cs="Cascadia Mono"/>
-          <w:color w:val="A31515"/>
-          <w:sz w:val="19"/>
-          <w:szCs w:val="19"/>
-        </w:rPr>
-        <w:t>math.h</w:t>
-      </w:r>
-      <w:proofErr w:type="spellEnd"/>
-      <w:r>
-        <w:rPr>
-          <w:rFonts w:ascii="Cascadia Mono" w:hAnsi="Cascadia Mono" w:cs="Cascadia Mono"/>
-          <w:color w:val="A31515"/>
-          <w:sz w:val="19"/>
-          <w:szCs w:val="19"/>
-        </w:rPr>
-        <w:t>&gt;</w:t>
+        <w:t>&lt;math.h&gt;</w:t>
       </w:r>
     </w:p>
     <w:p>
@@ -1075,7 +1158,6 @@
         </w:rPr>
         <w:t xml:space="preserve"> </w:t>
       </w:r>
-      <w:proofErr w:type="gramStart"/>
       <w:r>
         <w:rPr>
           <w:rFonts w:ascii="Cascadia Mono" w:hAnsi="Cascadia Mono" w:cs="Cascadia Mono"/>
@@ -1094,7 +1176,6 @@
         </w:rPr>
         <w:t>(</w:t>
       </w:r>
-      <w:proofErr w:type="gramEnd"/>
       <w:r>
         <w:rPr>
           <w:rFonts w:ascii="Cascadia Mono" w:hAnsi="Cascadia Mono" w:cs="Cascadia Mono"/>
@@ -1165,7 +1246,6 @@
           <w:sz w:val="19"/>
           <w:szCs w:val="19"/>
         </w:rPr>
-        <w:lastRenderedPageBreak/>
         <w:t>Figure 1: The Render</w:t>
       </w:r>
     </w:p>
@@ -1329,6 +1409,7 @@
           <w:sz w:val="19"/>
           <w:szCs w:val="19"/>
         </w:rPr>
+        <w:lastRenderedPageBreak/>
         <w:drawing>
           <wp:inline distT="0" distB="0" distL="0" distR="0" wp14:anchorId="0A37A2DE" wp14:editId="29C5167E">
             <wp:extent cx="5943600" cy="3223260"/>
@@ -1508,7 +1589,6 @@
           <w:sz w:val="19"/>
           <w:szCs w:val="19"/>
         </w:rPr>
-        <w:lastRenderedPageBreak/>
         <w:t>Figure 3: More rotation</w:t>
       </w:r>
     </w:p>

</xml_diff>